<commit_message>
修改导入目录文件 Signed-off-by: gongcheng <374352123@qq.com>
</commit_message>
<xml_diff>
--- a/windows API.docx
+++ b/windows API.docx
@@ -5903,7 +5903,6 @@
         </w:rPr>
       </w:pPr>
       <w:proofErr w:type="spellStart"/>
-      <w:proofErr w:type="gramStart"/>
       <w:r>
         <w:rPr>
           <w:rFonts w:ascii="Consolas" w:eastAsia="宋体" w:hAnsi="Consolas" w:cs="宋体"/>
@@ -5919,16 +5918,7 @@
           <w:sz w:val="18"/>
           <w:szCs w:val="18"/>
         </w:rPr>
-        <w:t>(</w:t>
-      </w:r>
-      <w:proofErr w:type="gramEnd"/>
-      <w:r>
-        <w:rPr>
-          <w:rFonts w:ascii="Consolas" w:eastAsia="宋体" w:hAnsi="Consolas" w:cs="宋体"/>
-          <w:sz w:val="18"/>
-          <w:szCs w:val="18"/>
-        </w:rPr>
-        <w:t xml:space="preserve">str1,str2)    </w:t>
+        <w:t xml:space="preserve">(str1,str2)    </w:t>
       </w:r>
     </w:p>
     <w:p>
@@ -6668,13 +6658,101 @@
         <w:ind w:firstLineChars="0"/>
         <w:outlineLvl w:val="0"/>
         <w:rPr>
+          <w:rFonts w:ascii="Consolas" w:eastAsia="宋体" w:hAnsi="Consolas" w:cs="宋体"/>
+          <w:sz w:val="18"/>
+          <w:szCs w:val="18"/>
+        </w:rPr>
+      </w:pPr>
+      <w:r>
+        <w:rPr>
+          <w:rFonts w:ascii="Consolas" w:eastAsia="宋体" w:hAnsi="Consolas" w:cs="宋体"/>
+          <w:sz w:val="18"/>
+          <w:szCs w:val="18"/>
+        </w:rPr>
+        <w:t>E</w:t>
+      </w:r>
+      <w:r>
+        <w:rPr>
           <w:rFonts w:ascii="Consolas" w:eastAsia="宋体" w:hAnsi="Consolas" w:cs="宋体" w:hint="eastAsia"/>
           <w:sz w:val="18"/>
           <w:szCs w:val="18"/>
         </w:rPr>
-      </w:pPr>
+        <w:t>rror</w:t>
+      </w:r>
+      <w:r>
+        <w:rPr>
+          <w:rFonts w:ascii="Consolas" w:eastAsia="宋体" w:hAnsi="Consolas" w:cs="宋体"/>
+          <w:sz w:val="18"/>
+          <w:szCs w:val="18"/>
+        </w:rPr>
+        <w:t xml:space="preserve"> lnk1112:</w:t>
+      </w:r>
+      <w:r>
+        <w:rPr>
+          <w:rFonts w:ascii="Consolas" w:eastAsia="宋体" w:hAnsi="Consolas" w:cs="宋体" w:hint="eastAsia"/>
+          <w:sz w:val="18"/>
+          <w:szCs w:val="18"/>
+        </w:rPr>
+        <w:t>模块计算机类型“</w:t>
+      </w:r>
+      <w:r>
+        <w:rPr>
+          <w:rFonts w:ascii="Consolas" w:eastAsia="宋体" w:hAnsi="Consolas" w:cs="宋体" w:hint="eastAsia"/>
+          <w:sz w:val="18"/>
+          <w:szCs w:val="18"/>
+        </w:rPr>
+        <w:t>X</w:t>
+      </w:r>
+      <w:r>
+        <w:rPr>
+          <w:rFonts w:ascii="Consolas" w:eastAsia="宋体" w:hAnsi="Consolas" w:cs="宋体"/>
+          <w:sz w:val="18"/>
+          <w:szCs w:val="18"/>
+        </w:rPr>
+        <w:t>86</w:t>
+      </w:r>
+      <w:r>
+        <w:rPr>
+          <w:rFonts w:ascii="Consolas" w:eastAsia="宋体" w:hAnsi="Consolas" w:cs="宋体" w:hint="eastAsia"/>
+          <w:sz w:val="18"/>
+          <w:szCs w:val="18"/>
+        </w:rPr>
+        <w:t>”与目标计算机“</w:t>
+      </w:r>
+      <w:r>
+        <w:rPr>
+          <w:rFonts w:ascii="Consolas" w:eastAsia="宋体" w:hAnsi="Consolas" w:cs="宋体" w:hint="eastAsia"/>
+          <w:sz w:val="18"/>
+          <w:szCs w:val="18"/>
+        </w:rPr>
+        <w:t>X</w:t>
+      </w:r>
+      <w:r>
+        <w:rPr>
+          <w:rFonts w:ascii="Consolas" w:eastAsia="宋体" w:hAnsi="Consolas" w:cs="宋体"/>
+          <w:sz w:val="18"/>
+          <w:szCs w:val="18"/>
+        </w:rPr>
+        <w:t>64</w:t>
+      </w:r>
+      <w:r>
+        <w:rPr>
+          <w:rFonts w:ascii="Consolas" w:eastAsia="宋体" w:hAnsi="Consolas" w:cs="宋体" w:hint="eastAsia"/>
+          <w:sz w:val="18"/>
+          <w:szCs w:val="18"/>
+        </w:rPr>
+        <w:t>”冲</w:t>
+      </w:r>
       <w:bookmarkStart w:id="0" w:name="_GoBack"/>
       <w:bookmarkEnd w:id="0"/>
+      <w:r>
+        <w:rPr>
+          <w:rFonts w:ascii="Consolas" w:eastAsia="宋体" w:hAnsi="Consolas" w:cs="宋体" w:hint="eastAsia"/>
+          <w:sz w:val="18"/>
+          <w:szCs w:val="18"/>
+        </w:rPr>
+        <w:t>突</w:t>
+      </w:r>
     </w:p>
     <w:sectPr>
       <w:pgSz w:w="11906" w:h="16838"/>
@@ -8547,7 +8625,7 @@
 </file>
 
 <file path=customXml/itemProps1.xml><?xml version="1.0" encoding="utf-8"?>
-<ds:datastoreItem xmlns:ds="http://schemas.openxmlformats.org/officeDocument/2006/customXml" ds:itemID="{5CB33039-A73F-415E-B913-314FE6089747}">
+<ds:datastoreItem xmlns:ds="http://schemas.openxmlformats.org/officeDocument/2006/customXml" ds:itemID="{FDB59BD3-2583-40D3-BD80-5B1D4379C437}">
   <ds:schemaRefs>
     <ds:schemaRef ds:uri="http://schemas.openxmlformats.org/officeDocument/2006/bibliography"/>
   </ds:schemaRefs>

</xml_diff>

<commit_message>
修改 Signed-off-by: gongcheng <374352123@qq.com>
</commit_message>
<xml_diff>
--- a/windows API.docx
+++ b/windows API.docx
@@ -2956,7 +2956,7 @@
           <w:numId w:val="3"/>
         </w:numPr>
         <w:pBdr>
-          <w:left w:val="single" w:sz="18" w:space="0" w:color="6CE26C"/>
+          <w:left w:val="single" w:sz="18" w:space="6" w:color="6CE26C"/>
         </w:pBdr>
         <w:shd w:val="clear" w:color="auto" w:fill="FFFFFF"/>
         <w:spacing w:before="100" w:beforeAutospacing="1" w:after="100" w:afterAutospacing="1" w:line="210" w:lineRule="atLeast"/>
@@ -3111,7 +3111,7 @@
           <w:numId w:val="3"/>
         </w:numPr>
         <w:pBdr>
-          <w:left w:val="single" w:sz="18" w:space="0" w:color="6CE26C"/>
+          <w:left w:val="single" w:sz="18" w:space="6" w:color="6CE26C"/>
         </w:pBdr>
         <w:shd w:val="clear" w:color="auto" w:fill="F8F8F8"/>
         <w:spacing w:beforeAutospacing="1" w:afterAutospacing="1" w:line="210" w:lineRule="atLeast"/>
@@ -3177,7 +3177,7 @@
           <w:numId w:val="3"/>
         </w:numPr>
         <w:pBdr>
-          <w:left w:val="single" w:sz="18" w:space="0" w:color="6CE26C"/>
+          <w:left w:val="single" w:sz="18" w:space="6" w:color="6CE26C"/>
         </w:pBdr>
         <w:shd w:val="clear" w:color="auto" w:fill="FFFFFF"/>
         <w:spacing w:beforeAutospacing="1" w:afterAutospacing="1" w:line="210" w:lineRule="atLeast"/>
@@ -3346,7 +3346,7 @@
           <w:numId w:val="3"/>
         </w:numPr>
         <w:pBdr>
-          <w:left w:val="single" w:sz="18" w:space="0" w:color="6CE26C"/>
+          <w:left w:val="single" w:sz="18" w:space="6" w:color="6CE26C"/>
         </w:pBdr>
         <w:shd w:val="clear" w:color="auto" w:fill="F8F8F8"/>
         <w:spacing w:beforeAutospacing="1" w:afterAutospacing="1" w:line="210" w:lineRule="atLeast"/>
@@ -3456,7 +3456,7 @@
           <w:numId w:val="3"/>
         </w:numPr>
         <w:pBdr>
-          <w:left w:val="single" w:sz="18" w:space="0" w:color="6CE26C"/>
+          <w:left w:val="single" w:sz="18" w:space="6" w:color="6CE26C"/>
         </w:pBdr>
         <w:shd w:val="clear" w:color="auto" w:fill="FFFFFF"/>
         <w:spacing w:beforeAutospacing="1" w:afterAutospacing="1" w:line="210" w:lineRule="atLeast"/>
@@ -3625,7 +3625,7 @@
           <w:numId w:val="3"/>
         </w:numPr>
         <w:pBdr>
-          <w:left w:val="single" w:sz="18" w:space="0" w:color="6CE26C"/>
+          <w:left w:val="single" w:sz="18" w:space="6" w:color="6CE26C"/>
         </w:pBdr>
         <w:shd w:val="clear" w:color="auto" w:fill="F8F8F8"/>
         <w:spacing w:beforeAutospacing="1" w:afterAutospacing="1" w:line="210" w:lineRule="atLeast"/>
@@ -6658,34 +6658,18 @@
         <w:ind w:firstLineChars="0"/>
         <w:outlineLvl w:val="0"/>
         <w:rPr>
-          <w:rFonts w:ascii="Consolas" w:eastAsia="宋体" w:hAnsi="Consolas" w:cs="宋体"/>
-          <w:sz w:val="18"/>
-          <w:szCs w:val="18"/>
-        </w:rPr>
-      </w:pPr>
-      <w:r>
-        <w:rPr>
-          <w:rFonts w:ascii="Consolas" w:eastAsia="宋体" w:hAnsi="Consolas" w:cs="宋体"/>
-          <w:sz w:val="18"/>
-          <w:szCs w:val="18"/>
-        </w:rPr>
-        <w:t>E</w:t>
-      </w:r>
-      <w:r>
-        <w:rPr>
           <w:rFonts w:ascii="Consolas" w:eastAsia="宋体" w:hAnsi="Consolas" w:cs="宋体" w:hint="eastAsia"/>
           <w:sz w:val="18"/>
           <w:szCs w:val="18"/>
         </w:rPr>
-        <w:t>rror</w:t>
-      </w:r>
-      <w:r>
-        <w:rPr>
-          <w:rFonts w:ascii="Consolas" w:eastAsia="宋体" w:hAnsi="Consolas" w:cs="宋体"/>
-          <w:sz w:val="18"/>
-          <w:szCs w:val="18"/>
-        </w:rPr>
-        <w:t xml:space="preserve"> lnk1112:</w:t>
+      </w:pPr>
+      <w:r>
+        <w:rPr>
+          <w:rFonts w:ascii="Consolas" w:eastAsia="宋体" w:hAnsi="Consolas" w:cs="宋体"/>
+          <w:sz w:val="18"/>
+          <w:szCs w:val="18"/>
+        </w:rPr>
+        <w:t>D</w:t>
       </w:r>
       <w:r>
         <w:rPr>
@@ -6693,66 +6677,79 @@
           <w:sz w:val="18"/>
           <w:szCs w:val="18"/>
         </w:rPr>
-        <w:t>模块计算机类型“</w:t>
-      </w:r>
-      <w:r>
-        <w:rPr>
-          <w:rFonts w:ascii="Consolas" w:eastAsia="宋体" w:hAnsi="Consolas" w:cs="宋体" w:hint="eastAsia"/>
-          <w:sz w:val="18"/>
-          <w:szCs w:val="18"/>
-        </w:rPr>
-        <w:t>X</w:t>
-      </w:r>
-      <w:r>
-        <w:rPr>
-          <w:rFonts w:ascii="Consolas" w:eastAsia="宋体" w:hAnsi="Consolas" w:cs="宋体"/>
-          <w:sz w:val="18"/>
-          <w:szCs w:val="18"/>
-        </w:rPr>
-        <w:t>86</w:t>
-      </w:r>
-      <w:r>
-        <w:rPr>
-          <w:rFonts w:ascii="Consolas" w:eastAsia="宋体" w:hAnsi="Consolas" w:cs="宋体" w:hint="eastAsia"/>
-          <w:sz w:val="18"/>
-          <w:szCs w:val="18"/>
-        </w:rPr>
-        <w:t>”与目标计算机“</w:t>
-      </w:r>
-      <w:r>
-        <w:rPr>
-          <w:rFonts w:ascii="Consolas" w:eastAsia="宋体" w:hAnsi="Consolas" w:cs="宋体" w:hint="eastAsia"/>
-          <w:sz w:val="18"/>
-          <w:szCs w:val="18"/>
-        </w:rPr>
-        <w:t>X</w:t>
-      </w:r>
-      <w:r>
-        <w:rPr>
-          <w:rFonts w:ascii="Consolas" w:eastAsia="宋体" w:hAnsi="Consolas" w:cs="宋体"/>
-          <w:sz w:val="18"/>
-          <w:szCs w:val="18"/>
-        </w:rPr>
-        <w:t>64</w:t>
-      </w:r>
-      <w:r>
-        <w:rPr>
-          <w:rFonts w:ascii="Consolas" w:eastAsia="宋体" w:hAnsi="Consolas" w:cs="宋体" w:hint="eastAsia"/>
-          <w:sz w:val="18"/>
-          <w:szCs w:val="18"/>
-        </w:rPr>
-        <w:t>”冲</w:t>
+        <w:t>o</w:t>
+      </w:r>
+      <w:r>
+        <w:rPr>
+          <w:rFonts w:ascii="Consolas" w:eastAsia="宋体" w:hAnsi="Consolas" w:cs="宋体"/>
+          <w:sz w:val="18"/>
+          <w:szCs w:val="18"/>
+        </w:rPr>
+        <w:t xml:space="preserve"> while(0)</w:t>
+      </w:r>
+    </w:p>
+    <w:p>
+      <w:pPr>
+        <w:ind w:firstLine="420"/>
+      </w:pPr>
+      <w:r>
+        <w:rPr>
+          <w:rFonts w:hint="eastAsia"/>
+        </w:rPr>
+        <w:t>1</w:t>
+      </w:r>
+      <w:r>
+        <w:t>.</w:t>
+      </w:r>
+      <w:r>
+        <w:rPr>
+          <w:rFonts w:hint="eastAsia"/>
+        </w:rPr>
+        <w:t>用</w:t>
+      </w:r>
+      <w:r>
+        <w:t>do{...}while(0),</w:t>
+      </w:r>
+      <w:r>
+        <w:t>包裹住要操作的#define,无论你外面怎么操作，都不会影响#define的</w:t>
+      </w:r>
+      <w:r>
+        <w:lastRenderedPageBreak/>
+        <w:t>操作</w:t>
+      </w:r>
+    </w:p>
+    <w:p>
+      <w:pPr>
+        <w:ind w:firstLine="420"/>
+        <w:rPr>
+          <w:rFonts w:hint="eastAsia"/>
+        </w:rPr>
+      </w:pPr>
+      <w:r>
+        <w:rPr>
+          <w:rFonts w:hint="eastAsia"/>
+        </w:rPr>
+        <w:t>2</w:t>
+      </w:r>
+      <w:r>
+        <w:t>.</w:t>
+      </w:r>
+      <w:r>
+        <w:rPr>
+          <w:rFonts w:hint="eastAsia"/>
+        </w:rPr>
+        <w:t>替代</w:t>
+      </w:r>
+      <w:proofErr w:type="spellStart"/>
+      <w:r>
+        <w:rPr>
+          <w:rFonts w:hint="eastAsia"/>
+        </w:rPr>
+        <w:t>goto</w:t>
       </w:r>
       <w:bookmarkStart w:id="0" w:name="_GoBack"/>
       <w:bookmarkEnd w:id="0"/>
-      <w:r>
-        <w:rPr>
-          <w:rFonts w:ascii="Consolas" w:eastAsia="宋体" w:hAnsi="Consolas" w:cs="宋体" w:hint="eastAsia"/>
-          <w:sz w:val="18"/>
-          <w:szCs w:val="18"/>
-        </w:rPr>
-        <w:t>突</w:t>
-      </w:r>
+      <w:proofErr w:type="spellEnd"/>
     </w:p>
     <w:sectPr>
       <w:pgSz w:w="11906" w:h="16838"/>
@@ -8206,7 +8203,6 @@
   <w:style w:type="character" w:default="1" w:styleId="a0">
     <w:name w:val="Default Paragraph Font"/>
     <w:uiPriority w:val="1"/>
-    <w:semiHidden/>
     <w:unhideWhenUsed/>
   </w:style>
   <w:style w:type="table" w:default="1" w:styleId="a1">
@@ -8625,7 +8621,7 @@
 </file>
 
 <file path=customXml/itemProps1.xml><?xml version="1.0" encoding="utf-8"?>
-<ds:datastoreItem xmlns:ds="http://schemas.openxmlformats.org/officeDocument/2006/customXml" ds:itemID="{FDB59BD3-2583-40D3-BD80-5B1D4379C437}">
+<ds:datastoreItem xmlns:ds="http://schemas.openxmlformats.org/officeDocument/2006/customXml" ds:itemID="{B6F247B5-E135-432F-844B-C9CFBA18A32A}">
   <ds:schemaRefs>
     <ds:schemaRef ds:uri="http://schemas.openxmlformats.org/officeDocument/2006/bibliography"/>
   </ds:schemaRefs>

</xml_diff>